<commit_message>
litt mer beskrivelse til oppgaven
</commit_message>
<xml_diff>
--- a/DAT108 Oblig 3.docx
+++ b/DAT108 Oblig 3.docx
@@ -16,25 +16,7 @@
           <w:bCs/>
           <w:lang w:val="nb-NO"/>
         </w:rPr>
-        <w:t xml:space="preserve">DAT108 </w:t>
-      </w:r>
-      <w:proofErr w:type="spellStart"/>
-      <w:r>
-        <w:rPr>
-          <w:b/>
-          <w:bCs/>
-          <w:lang w:val="nb-NO"/>
-        </w:rPr>
-        <w:t>Oblig</w:t>
-      </w:r>
-      <w:proofErr w:type="spellEnd"/>
-      <w:r>
-        <w:rPr>
-          <w:b/>
-          <w:bCs/>
-          <w:lang w:val="nb-NO"/>
-        </w:rPr>
-        <w:t xml:space="preserve">. </w:t>
+        <w:t xml:space="preserve">DAT108 Oblig. </w:t>
       </w:r>
       <w:r>
         <w:rPr>
@@ -136,75 +118,19 @@
         <w:rPr>
           <w:lang w:val="nb-NO"/>
         </w:rPr>
-        <w:t xml:space="preserve">Har gått for frivillig løsning med JPA og database. Tråder og </w:t>
-      </w:r>
-      <w:proofErr w:type="spellStart"/>
-      <w:r>
-        <w:rPr>
-          <w:lang w:val="nb-NO"/>
-        </w:rPr>
-        <w:t>entitymanager</w:t>
-      </w:r>
-      <w:proofErr w:type="spellEnd"/>
-      <w:r>
-        <w:rPr>
-          <w:lang w:val="nb-NO"/>
-        </w:rPr>
-        <w:t xml:space="preserve"> håndteres automatisk </w:t>
-      </w:r>
-      <w:r>
-        <w:rPr>
-          <w:lang w:val="nb-NO"/>
-        </w:rPr>
-        <w:t xml:space="preserve">av </w:t>
-      </w:r>
-      <w:proofErr w:type="spellStart"/>
-      <w:r>
-        <w:rPr>
-          <w:lang w:val="nb-NO"/>
-        </w:rPr>
-        <w:t>TomEE</w:t>
-      </w:r>
-      <w:proofErr w:type="spellEnd"/>
-      <w:r>
-        <w:rPr>
-          <w:lang w:val="nb-NO"/>
-        </w:rPr>
-        <w:t xml:space="preserve"> og</w:t>
-      </w:r>
-      <w:r>
-        <w:rPr>
-          <w:lang w:val="nb-NO"/>
-        </w:rPr>
-        <w:t xml:space="preserve"> EJB – </w:t>
-      </w:r>
-      <w:proofErr w:type="spellStart"/>
-      <w:r>
-        <w:rPr>
-          <w:lang w:val="nb-NO"/>
-        </w:rPr>
-        <w:t>dependency</w:t>
-      </w:r>
-      <w:proofErr w:type="spellEnd"/>
-      <w:r>
-        <w:rPr>
-          <w:lang w:val="nb-NO"/>
-        </w:rPr>
-        <w:t xml:space="preserve"> </w:t>
-      </w:r>
-      <w:proofErr w:type="spellStart"/>
-      <w:r>
-        <w:rPr>
-          <w:lang w:val="nb-NO"/>
-        </w:rPr>
-        <w:t>injection</w:t>
-      </w:r>
-      <w:proofErr w:type="spellEnd"/>
-      <w:r>
-        <w:rPr>
-          <w:lang w:val="nb-NO"/>
-        </w:rPr>
-        <w:t>.</w:t>
+        <w:t xml:space="preserve">Har gått for frivillig løsning med JPA og database. Tråder og entitymanager håndteres automatisk </w:t>
+      </w:r>
+      <w:r>
+        <w:rPr>
+          <w:lang w:val="nb-NO"/>
+        </w:rPr>
+        <w:t>av TomEE og</w:t>
+      </w:r>
+      <w:r>
+        <w:rPr>
+          <w:lang w:val="nb-NO"/>
+        </w:rPr>
+        <w:t xml:space="preserve"> EJB – dependency injection.</w:t>
       </w:r>
     </w:p>
     <w:p>
@@ -217,35 +143,7 @@
         <w:rPr>
           <w:lang w:val="nb-NO"/>
         </w:rPr>
-        <w:t>Siden sletting skal ha en og samme respons uavhengig om hvorvidt vare allerede er slettet, er de</w:t>
-      </w:r>
-      <w:proofErr w:type="spellStart"/>
-      <w:r>
-        <w:rPr>
-          <w:lang w:val="nb-NO"/>
-        </w:rPr>
-        <w:t>leteItem</w:t>
-      </w:r>
-      <w:proofErr w:type="spellEnd"/>
-      <w:r>
-        <w:rPr>
-          <w:lang w:val="nb-NO"/>
-        </w:rPr>
-        <w:t xml:space="preserve">-metoden </w:t>
-      </w:r>
-      <w:proofErr w:type="spellStart"/>
-      <w:r>
-        <w:rPr>
-          <w:lang w:val="nb-NO"/>
-        </w:rPr>
-        <w:t>void</w:t>
-      </w:r>
-      <w:proofErr w:type="spellEnd"/>
-      <w:r>
-        <w:rPr>
-          <w:lang w:val="nb-NO"/>
-        </w:rPr>
-        <w:t xml:space="preserve">. </w:t>
+        <w:t xml:space="preserve">Siden sletting skal ha en og samme respons uavhengig om hvorvidt vare allerede er slettet, er deleteItem-metoden void. </w:t>
       </w:r>
     </w:p>
     <w:p>
@@ -258,104 +156,196 @@
         <w:rPr>
           <w:lang w:val="nb-NO"/>
         </w:rPr>
-        <w:t>Bruker et filter (</w:t>
-      </w:r>
-      <w:proofErr w:type="spellStart"/>
-      <w:r>
-        <w:rPr>
-          <w:lang w:val="nb-NO"/>
-        </w:rPr>
-        <w:t>LoginFilter</w:t>
-      </w:r>
-      <w:proofErr w:type="spellEnd"/>
-      <w:r>
-        <w:rPr>
-          <w:lang w:val="nb-NO"/>
-        </w:rPr>
-        <w:t xml:space="preserve">) for sjekk av </w:t>
-      </w:r>
-      <w:proofErr w:type="spellStart"/>
-      <w:r>
-        <w:rPr>
-          <w:lang w:val="nb-NO"/>
-        </w:rPr>
-        <w:t>login</w:t>
-      </w:r>
-      <w:proofErr w:type="spellEnd"/>
-      <w:r>
-        <w:rPr>
-          <w:lang w:val="nb-NO"/>
-        </w:rPr>
-        <w:t xml:space="preserve"> og gyldig </w:t>
-      </w:r>
-      <w:proofErr w:type="spellStart"/>
-      <w:r>
-        <w:rPr>
-          <w:lang w:val="nb-NO"/>
-        </w:rPr>
-        <w:t>session</w:t>
-      </w:r>
-      <w:proofErr w:type="spellEnd"/>
-      <w:r>
-        <w:rPr>
-          <w:lang w:val="nb-NO"/>
-        </w:rPr>
-        <w:t xml:space="preserve"> slik at hvis programmet skulle utvideres senere, er det enkelt å kreve samme filter i flere </w:t>
-      </w:r>
-      <w:proofErr w:type="spellStart"/>
-      <w:r>
-        <w:rPr>
-          <w:lang w:val="nb-NO"/>
-        </w:rPr>
-        <w:t>servlets</w:t>
-      </w:r>
-      <w:proofErr w:type="spellEnd"/>
-      <w:r>
-        <w:rPr>
-          <w:lang w:val="nb-NO"/>
-        </w:rPr>
-        <w:t xml:space="preserve"> uten å måtte </w:t>
-      </w:r>
-      <w:proofErr w:type="spellStart"/>
-      <w:r>
-        <w:rPr>
-          <w:lang w:val="nb-NO"/>
-        </w:rPr>
-        <w:t>refaktorere</w:t>
-      </w:r>
-      <w:proofErr w:type="spellEnd"/>
-      <w:r>
-        <w:rPr>
-          <w:lang w:val="nb-NO"/>
-        </w:rPr>
-        <w:t xml:space="preserve"> eller kopiere kode. </w:t>
+        <w:t xml:space="preserve">Bruker et filter (LoginFilter) for sjekk </w:t>
+      </w:r>
+      <w:r>
+        <w:rPr>
+          <w:lang w:val="nb-NO"/>
+        </w:rPr>
+        <w:t xml:space="preserve">om bruker har gyldig sesjon og er logget inn </w:t>
+      </w:r>
+      <w:r>
+        <w:rPr>
+          <w:lang w:val="nb-NO"/>
+        </w:rPr>
+        <w:t xml:space="preserve">slik at </w:t>
+      </w:r>
+      <w:r>
+        <w:rPr>
+          <w:lang w:val="nb-NO"/>
+        </w:rPr>
+        <w:t>dersom</w:t>
+      </w:r>
+      <w:r>
+        <w:rPr>
+          <w:lang w:val="nb-NO"/>
+        </w:rPr>
+        <w:t xml:space="preserve"> programmet skulle </w:t>
+      </w:r>
+      <w:r>
+        <w:rPr>
+          <w:lang w:val="nb-NO"/>
+        </w:rPr>
+        <w:t>utvides</w:t>
+      </w:r>
+      <w:r>
+        <w:rPr>
+          <w:lang w:val="nb-NO"/>
+        </w:rPr>
+        <w:t xml:space="preserve"> </w:t>
+      </w:r>
+      <w:r>
+        <w:rPr>
+          <w:lang w:val="nb-NO"/>
+        </w:rPr>
+        <w:t>videre</w:t>
+      </w:r>
+      <w:r>
+        <w:rPr>
+          <w:lang w:val="nb-NO"/>
+        </w:rPr>
+        <w:t>, er det enkelt å kreve samme filter i flere servlets</w:t>
+      </w:r>
+      <w:r>
+        <w:rPr>
+          <w:lang w:val="nb-NO"/>
+        </w:rPr>
+        <w:t xml:space="preserve"> der login kreves</w:t>
+      </w:r>
+      <w:r>
+        <w:rPr>
+          <w:lang w:val="nb-NO"/>
+        </w:rPr>
+        <w:t xml:space="preserve"> uten å måtte refaktorere eller kopiere kode. </w:t>
+      </w:r>
+      <w:r>
+        <w:rPr>
+          <w:lang w:val="nb-NO"/>
+        </w:rPr>
+        <w:br/>
+      </w:r>
+      <w:r>
+        <w:rPr>
+          <w:lang w:val="nb-NO"/>
+        </w:rPr>
+        <w:br/>
+      </w:r>
+      <w:r>
+        <w:rPr>
+          <w:b/>
+          <w:bCs/>
+          <w:lang w:val="nb-NO"/>
+        </w:rPr>
+        <w:drawing>
+          <wp:inline distT="0" distB="0" distL="0" distR="0" wp14:anchorId="3A658F54" wp14:editId="4808C119">
+            <wp:extent cx="5731510" cy="2172970"/>
+            <wp:effectExtent l="0" t="0" r="0" b="0"/>
+            <wp:docPr id="5" name="Picture 5" descr="Text&#10;&#10;Description automatically generated"/>
+            <wp:cNvGraphicFramePr>
+              <a:graphicFrameLocks xmlns:a="http://schemas.openxmlformats.org/drawingml/2006/main" noChangeAspect="1"/>
+            </wp:cNvGraphicFramePr>
+            <a:graphic xmlns:a="http://schemas.openxmlformats.org/drawingml/2006/main">
+              <a:graphicData uri="http://schemas.openxmlformats.org/drawingml/2006/picture">
+                <pic:pic xmlns:pic="http://schemas.openxmlformats.org/drawingml/2006/picture">
+                  <pic:nvPicPr>
+                    <pic:cNvPr id="5" name="Picture 5" descr="Text&#10;&#10;Description automatically generated"/>
+                    <pic:cNvPicPr/>
+                  </pic:nvPicPr>
+                  <pic:blipFill>
+                    <a:blip r:embed="rId4"/>
+                    <a:stretch>
+                      <a:fillRect/>
+                    </a:stretch>
+                  </pic:blipFill>
+                  <pic:spPr>
+                    <a:xfrm>
+                      <a:off x="0" y="0"/>
+                      <a:ext cx="5731510" cy="2172970"/>
+                    </a:xfrm>
+                    <a:prstGeom prst="rect">
+                      <a:avLst/>
+                    </a:prstGeom>
+                  </pic:spPr>
+                </pic:pic>
+              </a:graphicData>
+            </a:graphic>
+          </wp:inline>
+        </w:drawing>
+      </w:r>
+      <w:r>
+        <w:rPr>
+          <w:lang w:val="nb-NO"/>
+        </w:rPr>
+        <w:br/>
+      </w:r>
+      <w:r>
+        <w:rPr>
+          <w:b/>
+          <w:bCs/>
+          <w:lang w:val="nb-NO"/>
+        </w:rPr>
+        <w:drawing>
+          <wp:inline distT="0" distB="0" distL="0" distR="0" wp14:anchorId="631EFAAF" wp14:editId="3683F0E1">
+            <wp:extent cx="3251200" cy="609600"/>
+            <wp:effectExtent l="0" t="0" r="0" b="0"/>
+            <wp:docPr id="6" name="Picture 6" descr="Graphical user interface, website&#10;&#10;Description automatically generated"/>
+            <wp:cNvGraphicFramePr>
+              <a:graphicFrameLocks xmlns:a="http://schemas.openxmlformats.org/drawingml/2006/main" noChangeAspect="1"/>
+            </wp:cNvGraphicFramePr>
+            <a:graphic xmlns:a="http://schemas.openxmlformats.org/drawingml/2006/main">
+              <a:graphicData uri="http://schemas.openxmlformats.org/drawingml/2006/picture">
+                <pic:pic xmlns:pic="http://schemas.openxmlformats.org/drawingml/2006/picture">
+                  <pic:nvPicPr>
+                    <pic:cNvPr id="6" name="Picture 6" descr="Graphical user interface, website&#10;&#10;Description automatically generated"/>
+                    <pic:cNvPicPr/>
+                  </pic:nvPicPr>
+                  <pic:blipFill>
+                    <a:blip r:embed="rId5"/>
+                    <a:stretch>
+                      <a:fillRect/>
+                    </a:stretch>
+                  </pic:blipFill>
+                  <pic:spPr>
+                    <a:xfrm>
+                      <a:off x="0" y="0"/>
+                      <a:ext cx="3251200" cy="609600"/>
+                    </a:xfrm>
+                    <a:prstGeom prst="rect">
+                      <a:avLst/>
+                    </a:prstGeom>
+                  </pic:spPr>
+                </pic:pic>
+              </a:graphicData>
+            </a:graphic>
+          </wp:inline>
+        </w:drawing>
       </w:r>
     </w:p>
     <w:p>
       <w:pPr>
         <w:rPr>
+          <w:b/>
+          <w:bCs/>
           <w:lang w:val="nb-NO"/>
         </w:rPr>
       </w:pPr>
-    </w:p>
-    <w:p>
-      <w:pPr>
-        <w:rPr>
-          <w:b/>
-          <w:bCs/>
-          <w:lang w:val="nb-NO"/>
-        </w:rPr>
-      </w:pPr>
-      <w:proofErr w:type="spellStart"/>
-      <w:r>
-        <w:rPr>
-          <w:b/>
-          <w:bCs/>
-          <w:lang w:val="nb-NO"/>
-        </w:rPr>
+      <w:r>
+        <w:rPr>
+          <w:b/>
+          <w:bCs/>
+          <w:lang w:val="nb-NO"/>
+        </w:rPr>
+        <w:lastRenderedPageBreak/>
         <w:t>Login</w:t>
       </w:r>
-      <w:proofErr w:type="spellEnd"/>
+      <w:r>
+        <w:rPr>
+          <w:b/>
+          <w:bCs/>
+          <w:lang w:val="nb-NO"/>
+        </w:rPr>
+        <w:t xml:space="preserve"> (hvis bruker allerede er logget inn, gjøres det en redirect til /handleliste)</w:t>
+      </w:r>
       <w:r>
         <w:rPr>
           <w:b/>
@@ -376,6 +366,57 @@
         <w:rPr>
           <w:b/>
           <w:bCs/>
+          <w:lang w:val="nb-NO"/>
+        </w:rPr>
+        <w:drawing>
+          <wp:inline distT="0" distB="0" distL="0" distR="0" wp14:anchorId="51AA7A82" wp14:editId="142AA14D">
+            <wp:extent cx="4572000" cy="1231900"/>
+            <wp:effectExtent l="0" t="0" r="0" b="0"/>
+            <wp:docPr id="8" name="Picture 8" descr="Text&#10;&#10;Description automatically generated"/>
+            <wp:cNvGraphicFramePr>
+              <a:graphicFrameLocks xmlns:a="http://schemas.openxmlformats.org/drawingml/2006/main" noChangeAspect="1"/>
+            </wp:cNvGraphicFramePr>
+            <a:graphic xmlns:a="http://schemas.openxmlformats.org/drawingml/2006/main">
+              <a:graphicData uri="http://schemas.openxmlformats.org/drawingml/2006/picture">
+                <pic:pic xmlns:pic="http://schemas.openxmlformats.org/drawingml/2006/picture">
+                  <pic:nvPicPr>
+                    <pic:cNvPr id="8" name="Picture 8" descr="Text&#10;&#10;Description automatically generated"/>
+                    <pic:cNvPicPr/>
+                  </pic:nvPicPr>
+                  <pic:blipFill>
+                    <a:blip r:embed="rId6"/>
+                    <a:stretch>
+                      <a:fillRect/>
+                    </a:stretch>
+                  </pic:blipFill>
+                  <pic:spPr>
+                    <a:xfrm>
+                      <a:off x="0" y="0"/>
+                      <a:ext cx="4572000" cy="1231900"/>
+                    </a:xfrm>
+                    <a:prstGeom prst="rect">
+                      <a:avLst/>
+                    </a:prstGeom>
+                  </pic:spPr>
+                </pic:pic>
+              </a:graphicData>
+            </a:graphic>
+          </wp:inline>
+        </w:drawing>
+      </w:r>
+      <w:r>
+        <w:rPr>
+          <w:b/>
+          <w:bCs/>
+          <w:lang w:val="nb-NO"/>
+        </w:rPr>
+        <w:br/>
+      </w:r>
+      <w:r>
+        <w:rPr>
+          <w:b/>
+          <w:bCs/>
+          <w:noProof/>
           <w:lang w:val="nb-NO"/>
         </w:rPr>
         <w:drawing>
@@ -394,7 +435,7 @@
                     <pic:cNvPicPr/>
                   </pic:nvPicPr>
                   <pic:blipFill>
-                    <a:blip r:embed="rId4"/>
+                    <a:blip r:embed="rId7"/>
                     <a:stretch>
                       <a:fillRect/>
                     </a:stretch>
@@ -423,6 +464,32 @@
           <w:lang w:val="nb-NO"/>
         </w:rPr>
       </w:pPr>
+    </w:p>
+    <w:p>
+      <w:pPr>
+        <w:rPr>
+          <w:b/>
+          <w:bCs/>
+          <w:lang w:val="nb-NO"/>
+        </w:rPr>
+      </w:pPr>
+      <w:r>
+        <w:rPr>
+          <w:b/>
+          <w:bCs/>
+          <w:lang w:val="nb-NO"/>
+        </w:rPr>
+        <w:br/>
+      </w:r>
+    </w:p>
+    <w:p>
+      <w:pPr>
+        <w:rPr>
+          <w:b/>
+          <w:bCs/>
+          <w:lang w:val="nb-NO"/>
+        </w:rPr>
+      </w:pPr>
       <w:r>
         <w:rPr>
           <w:b/>
@@ -430,25 +497,7 @@
           <w:lang w:val="nb-NO"/>
         </w:rPr>
         <w:lastRenderedPageBreak/>
-        <w:t>Prøver å nå /</w:t>
-      </w:r>
-      <w:proofErr w:type="spellStart"/>
-      <w:r>
-        <w:rPr>
-          <w:b/>
-          <w:bCs/>
-          <w:lang w:val="nb-NO"/>
-        </w:rPr>
-        <w:t>handeliste</w:t>
-      </w:r>
-      <w:proofErr w:type="spellEnd"/>
-      <w:r>
-        <w:rPr>
-          <w:b/>
-          <w:bCs/>
-          <w:lang w:val="nb-NO"/>
-        </w:rPr>
-        <w:t xml:space="preserve"> uten sesjon:</w:t>
+        <w:t>Prøver å nå /handeliste uten sesjon:</w:t>
       </w:r>
       <w:r>
         <w:rPr>
@@ -462,6 +511,7 @@
         <w:rPr>
           <w:b/>
           <w:bCs/>
+          <w:noProof/>
           <w:lang w:val="nb-NO"/>
         </w:rPr>
         <w:drawing>
@@ -480,7 +530,7 @@
                     <pic:cNvPicPr/>
                   </pic:nvPicPr>
                   <pic:blipFill>
-                    <a:blip r:embed="rId5"/>
+                    <a:blip r:embed="rId8"/>
                     <a:stretch>
                       <a:fillRect/>
                     </a:stretch>
@@ -521,6 +571,7 @@
         <w:rPr>
           <w:b/>
           <w:bCs/>
+          <w:noProof/>
           <w:lang w:val="nb-NO"/>
         </w:rPr>
         <w:drawing>
@@ -539,7 +590,7 @@
                     <pic:cNvPicPr/>
                   </pic:nvPicPr>
                   <pic:blipFill>
-                    <a:blip r:embed="rId6"/>
+                    <a:blip r:embed="rId9"/>
                     <a:stretch>
                       <a:fillRect/>
                     </a:stretch>
@@ -581,12 +632,71 @@
           <w:bCs/>
           <w:lang w:val="nb-NO"/>
         </w:rPr>
+        <w:t xml:space="preserve"> (søppelbøtte-ikonet sletter vare)</w:t>
+      </w:r>
+      <w:r>
+        <w:rPr>
+          <w:b/>
+          <w:bCs/>
+          <w:lang w:val="nb-NO"/>
+        </w:rPr>
         <w:br/>
       </w:r>
       <w:r>
         <w:rPr>
           <w:b/>
           <w:bCs/>
+          <w:lang w:val="nb-NO"/>
+        </w:rPr>
+        <w:drawing>
+          <wp:inline distT="0" distB="0" distL="0" distR="0" wp14:anchorId="574BBE9B" wp14:editId="0FDC2A1C">
+            <wp:extent cx="4229100" cy="787400"/>
+            <wp:effectExtent l="0" t="0" r="0" b="0"/>
+            <wp:docPr id="7" name="Picture 7" descr="Text&#10;&#10;Description automatically generated"/>
+            <wp:cNvGraphicFramePr>
+              <a:graphicFrameLocks xmlns:a="http://schemas.openxmlformats.org/drawingml/2006/main" noChangeAspect="1"/>
+            </wp:cNvGraphicFramePr>
+            <a:graphic xmlns:a="http://schemas.openxmlformats.org/drawingml/2006/main">
+              <a:graphicData uri="http://schemas.openxmlformats.org/drawingml/2006/picture">
+                <pic:pic xmlns:pic="http://schemas.openxmlformats.org/drawingml/2006/picture">
+                  <pic:nvPicPr>
+                    <pic:cNvPr id="7" name="Picture 7" descr="Text&#10;&#10;Description automatically generated"/>
+                    <pic:cNvPicPr/>
+                  </pic:nvPicPr>
+                  <pic:blipFill>
+                    <a:blip r:embed="rId10"/>
+                    <a:stretch>
+                      <a:fillRect/>
+                    </a:stretch>
+                  </pic:blipFill>
+                  <pic:spPr>
+                    <a:xfrm>
+                      <a:off x="0" y="0"/>
+                      <a:ext cx="4229100" cy="787400"/>
+                    </a:xfrm>
+                    <a:prstGeom prst="rect">
+                      <a:avLst/>
+                    </a:prstGeom>
+                  </pic:spPr>
+                </pic:pic>
+              </a:graphicData>
+            </a:graphic>
+          </wp:inline>
+        </w:drawing>
+      </w:r>
+      <w:r>
+        <w:rPr>
+          <w:b/>
+          <w:bCs/>
+          <w:lang w:val="nb-NO"/>
+        </w:rPr>
+        <w:br/>
+      </w:r>
+      <w:r>
+        <w:rPr>
+          <w:b/>
+          <w:bCs/>
+          <w:noProof/>
           <w:lang w:val="nb-NO"/>
         </w:rPr>
         <w:lastRenderedPageBreak/>
@@ -606,7 +716,7 @@
                     <pic:cNvPicPr/>
                   </pic:nvPicPr>
                   <pic:blipFill>
-                    <a:blip r:embed="rId7"/>
+                    <a:blip r:embed="rId11"/>
                     <a:stretch>
                       <a:fillRect/>
                     </a:stretch>
@@ -676,13 +786,13 @@
         <w:rPr>
           <w:lang w:val="nb-NO"/>
         </w:rPr>
-        <w:t xml:space="preserve">Ser det står i oppgaven at prosjektet skal </w:t>
-      </w:r>
-      <w:r>
-        <w:rPr>
-          <w:lang w:val="nb-NO"/>
-        </w:rPr>
-        <w:t>bruke</w:t>
+        <w:t xml:space="preserve">Prosjektet har en servlet, «/terning», som </w:t>
+      </w:r>
+      <w:r>
+        <w:rPr>
+          <w:lang w:val="nb-NO"/>
+        </w:rPr>
+        <w:t>viser html</w:t>
       </w:r>
       <w:r>
         <w:rPr>
@@ -690,45 +800,17 @@
         </w:rPr>
         <w:t xml:space="preserve"> </w:t>
       </w:r>
-      <w:proofErr w:type="spellStart"/>
-      <w:r>
-        <w:rPr>
-          <w:lang w:val="nb-NO"/>
-        </w:rPr>
-        <w:t>TomEE</w:t>
-      </w:r>
-      <w:proofErr w:type="spellEnd"/>
-      <w:r>
-        <w:rPr>
-          <w:lang w:val="nb-NO"/>
-        </w:rPr>
-        <w:t xml:space="preserve"> webtjener</w:t>
-      </w:r>
-      <w:r>
-        <w:rPr>
-          <w:lang w:val="nb-NO"/>
-        </w:rPr>
-        <w:t xml:space="preserve">, da har vi gjort det. Prosjektet har en </w:t>
-      </w:r>
-      <w:proofErr w:type="spellStart"/>
-      <w:r>
-        <w:rPr>
-          <w:lang w:val="nb-NO"/>
-        </w:rPr>
-        <w:t>servlet</w:t>
-      </w:r>
-      <w:proofErr w:type="spellEnd"/>
-      <w:r>
-        <w:rPr>
-          <w:lang w:val="nb-NO"/>
-        </w:rPr>
-        <w:t xml:space="preserve">, «/terning», som </w:t>
-      </w:r>
-      <w:r>
-        <w:rPr>
-          <w:lang w:val="nb-NO"/>
-        </w:rPr>
-        <w:t>viser html</w:t>
+      <w:r>
+        <w:rPr>
+          <w:lang w:val="nb-NO"/>
+        </w:rPr>
+        <w:t xml:space="preserve">og </w:t>
+      </w:r>
+      <w:r>
+        <w:rPr>
+          <w:lang w:val="nb-NO"/>
+        </w:rPr>
+        <w:t>som videre starter javascriptet.</w:t>
       </w:r>
       <w:r>
         <w:rPr>
@@ -736,24 +818,13 @@
         </w:rPr>
         <w:t xml:space="preserve"> </w:t>
       </w:r>
-      <w:r>
-        <w:rPr>
-          <w:lang w:val="nb-NO"/>
-        </w:rPr>
-        <w:t xml:space="preserve">og </w:t>
-      </w:r>
-      <w:r>
-        <w:rPr>
-          <w:lang w:val="nb-NO"/>
-        </w:rPr>
-        <w:t>som videre starter javascriptet.</w:t>
-      </w:r>
-      <w:r>
-        <w:rPr>
-          <w:lang w:val="nb-NO"/>
-        </w:rPr>
-        <w:t xml:space="preserve"> </w:t>
-      </w:r>
+    </w:p>
+    <w:p>
+      <w:pPr>
+        <w:rPr>
+          <w:lang w:val="nb-NO"/>
+        </w:rPr>
+      </w:pPr>
     </w:p>
     <w:sectPr>
       <w:pgSz w:w="11906" w:h="16838"/>

</xml_diff>